<commit_message>
heel veel dingen veranderd
</commit_message>
<xml_diff>
--- a/Documentatie/ProjectRasoDocumentatie.docx
+++ b/Documentatie/ProjectRasoDocumentatie.docx
@@ -16,7 +16,6 @@
           <w:rFonts w:ascii="Calibri Light" w:hAnsi="Calibri Light"/>
           <w:noProof/>
           <w:sz w:val="24"/>
-          <w:lang w:val="en-US" w:eastAsia="en-US"/>
         </w:rPr>
         <w:drawing>
           <wp:anchor distT="0" distB="0" distL="114300" distR="114300" simplePos="0" relativeHeight="251659264" behindDoc="1" locked="0" layoutInCell="1" allowOverlap="1" wp14:anchorId="680A518F" wp14:editId="6EE7D6A7">
@@ -141,7 +140,6 @@
       <w:r>
         <w:rPr>
           <w:noProof/>
-          <w:lang w:val="en-US" w:eastAsia="en-US"/>
         </w:rPr>
         <w:drawing>
           <wp:inline distT="0" distB="0" distL="0" distR="0">
@@ -371,6 +369,7 @@
           <w:rFonts w:ascii="Calibri Light" w:hAnsi="Calibri Light"/>
           <w:b/>
           <w:sz w:val="28"/>
+          <w:lang w:val="nl-NL"/>
         </w:rPr>
       </w:pPr>
       <w:r>
@@ -380,6 +379,7 @@
           <w:color w:val="4A442A"/>
           <w:sz w:val="28"/>
           <w:szCs w:val="28"/>
+          <w:lang w:val="nl-NL"/>
         </w:rPr>
         <w:t xml:space="preserve">Versie: </w:t>
       </w:r>
@@ -390,6 +390,7 @@
           <w:color w:val="4A442A"/>
           <w:sz w:val="28"/>
           <w:szCs w:val="28"/>
+          <w:lang w:val="nl-NL"/>
         </w:rPr>
         <w:tab/>
         <w:t>1.0</w:t>
@@ -1744,21 +1745,20 @@
         <w:pStyle w:val="Kop3"/>
       </w:pPr>
       <w:r>
-        <w:t>Home pagina</w:t>
-      </w:r>
-    </w:p>
-    <w:p>
-      <w:bookmarkStart w:id="6" w:name="_GoBack"/>
+        <w:t>Header</w:t>
+      </w:r>
+    </w:p>
+    <w:p>
       <w:r>
         <w:rPr>
           <w:noProof/>
-          <w:lang w:val="en-US"/>
+          <w:lang w:eastAsia="nl-NL"/>
         </w:rPr>
         <w:drawing>
           <wp:inline distT="0" distB="0" distL="0" distR="0">
-            <wp:extent cx="5935980" cy="3177540"/>
-            <wp:effectExtent l="0" t="0" r="0" b="3810"/>
-            <wp:docPr id="4" name="Afbeelding 4" descr="C:\Users\Stan v.d Berg\AppData\Local\Microsoft\Windows\INetCache\Content.Word\rastohomepage.png"/>
+            <wp:extent cx="5935980" cy="3208020"/>
+            <wp:effectExtent l="0" t="0" r="7620" b="0"/>
+            <wp:docPr id="6" name="Afbeelding 6" descr="C:\Users\woutv\AppData\Local\Microsoft\Windows\INetCache\Content.Word\header.png"/>
             <wp:cNvGraphicFramePr>
               <a:graphicFrameLocks xmlns:a="http://schemas.openxmlformats.org/drawingml/2006/main" noChangeAspect="1"/>
             </wp:cNvGraphicFramePr>
@@ -1766,7 +1766,7 @@
               <a:graphicData uri="http://schemas.openxmlformats.org/drawingml/2006/picture">
                 <pic:pic xmlns:pic="http://schemas.openxmlformats.org/drawingml/2006/picture">
                   <pic:nvPicPr>
-                    <pic:cNvPr id="0" name="Picture 2" descr="C:\Users\Stan v.d Berg\AppData\Local\Microsoft\Windows\INetCache\Content.Word\rastohomepage.png"/>
+                    <pic:cNvPr id="0" name="Picture 2" descr="C:\Users\woutv\AppData\Local\Microsoft\Windows\INetCache\Content.Word\header.png"/>
                     <pic:cNvPicPr>
                       <a:picLocks noChangeAspect="1" noChangeArrowheads="1"/>
                     </pic:cNvPicPr>
@@ -1787,7 +1787,7 @@
                   <pic:spPr bwMode="auto">
                     <a:xfrm>
                       <a:off x="0" y="0"/>
-                      <a:ext cx="5935980" cy="3177540"/>
+                      <a:ext cx="5935980" cy="3208020"/>
                     </a:xfrm>
                     <a:prstGeom prst="rect">
                       <a:avLst/>
@@ -1803,8 +1803,365 @@
           </wp:inline>
         </w:drawing>
       </w:r>
+    </w:p>
+    <w:p>
+      <w:pPr>
+        <w:pStyle w:val="Kop3"/>
+      </w:pPr>
+      <w:r>
+        <w:lastRenderedPageBreak/>
+        <w:t>Home</w:t>
+      </w:r>
+    </w:p>
+    <w:p>
+      <w:r>
+        <w:rPr>
+          <w:noProof/>
+          <w:lang w:eastAsia="nl-NL"/>
+        </w:rPr>
+        <w:drawing>
+          <wp:inline distT="0" distB="0" distL="0" distR="0">
+            <wp:extent cx="5935980" cy="3208020"/>
+            <wp:effectExtent l="0" t="0" r="7620" b="0"/>
+            <wp:docPr id="14" name="Afbeelding 14" descr="C:\Users\woutv\AppData\Local\Microsoft\Windows\INetCache\Content.Word\home.png"/>
+            <wp:cNvGraphicFramePr>
+              <a:graphicFrameLocks xmlns:a="http://schemas.openxmlformats.org/drawingml/2006/main" noChangeAspect="1"/>
+            </wp:cNvGraphicFramePr>
+            <a:graphic xmlns:a="http://schemas.openxmlformats.org/drawingml/2006/main">
+              <a:graphicData uri="http://schemas.openxmlformats.org/drawingml/2006/picture">
+                <pic:pic xmlns:pic="http://schemas.openxmlformats.org/drawingml/2006/picture">
+                  <pic:nvPicPr>
+                    <pic:cNvPr id="0" name="Picture 10" descr="C:\Users\woutv\AppData\Local\Microsoft\Windows\INetCache\Content.Word\home.png"/>
+                    <pic:cNvPicPr>
+                      <a:picLocks noChangeAspect="1" noChangeArrowheads="1"/>
+                    </pic:cNvPicPr>
+                  </pic:nvPicPr>
+                  <pic:blipFill>
+                    <a:blip r:embed="rId12" cstate="print">
+                      <a:extLst>
+                        <a:ext uri="{28A0092B-C50C-407E-A947-70E740481C1C}">
+                          <a14:useLocalDpi xmlns:a14="http://schemas.microsoft.com/office/drawing/2010/main" val="0"/>
+                        </a:ext>
+                      </a:extLst>
+                    </a:blip>
+                    <a:srcRect/>
+                    <a:stretch>
+                      <a:fillRect/>
+                    </a:stretch>
+                  </pic:blipFill>
+                  <pic:spPr bwMode="auto">
+                    <a:xfrm>
+                      <a:off x="0" y="0"/>
+                      <a:ext cx="5935980" cy="3208020"/>
+                    </a:xfrm>
+                    <a:prstGeom prst="rect">
+                      <a:avLst/>
+                    </a:prstGeom>
+                    <a:noFill/>
+                    <a:ln>
+                      <a:noFill/>
+                    </a:ln>
+                  </pic:spPr>
+                </pic:pic>
+              </a:graphicData>
+            </a:graphic>
+          </wp:inline>
+        </w:drawing>
+      </w:r>
+    </w:p>
+    <w:p>
+      <w:pPr>
+        <w:pStyle w:val="Kop3"/>
+      </w:pPr>
+      <w:r>
+        <w:lastRenderedPageBreak/>
+        <w:t xml:space="preserve">Over rasto </w:t>
+      </w:r>
+    </w:p>
+    <w:p>
+      <w:pPr>
+        <w:pStyle w:val="Kop3"/>
+        <w:numPr>
+          <w:ilvl w:val="0"/>
+          <w:numId w:val="0"/>
+        </w:numPr>
+      </w:pPr>
+      <w:r>
+        <w:rPr>
+          <w:noProof/>
+          <w:lang w:eastAsia="nl-NL"/>
+        </w:rPr>
+        <w:drawing>
+          <wp:inline distT="0" distB="0" distL="0" distR="0">
+            <wp:extent cx="5935980" cy="3208020"/>
+            <wp:effectExtent l="0" t="0" r="7620" b="0"/>
+            <wp:docPr id="15" name="Afbeelding 15" descr="C:\Users\woutv\AppData\Local\Microsoft\Windows\INetCache\Content.Word\over rasto.png"/>
+            <wp:cNvGraphicFramePr>
+              <a:graphicFrameLocks xmlns:a="http://schemas.openxmlformats.org/drawingml/2006/main" noChangeAspect="1"/>
+            </wp:cNvGraphicFramePr>
+            <a:graphic xmlns:a="http://schemas.openxmlformats.org/drawingml/2006/main">
+              <a:graphicData uri="http://schemas.openxmlformats.org/drawingml/2006/picture">
+                <pic:pic xmlns:pic="http://schemas.openxmlformats.org/drawingml/2006/picture">
+                  <pic:nvPicPr>
+                    <pic:cNvPr id="0" name="Picture 11" descr="C:\Users\woutv\AppData\Local\Microsoft\Windows\INetCache\Content.Word\over rasto.png"/>
+                    <pic:cNvPicPr>
+                      <a:picLocks noChangeAspect="1" noChangeArrowheads="1"/>
+                    </pic:cNvPicPr>
+                  </pic:nvPicPr>
+                  <pic:blipFill>
+                    <a:blip r:embed="rId13" cstate="print">
+                      <a:extLst>
+                        <a:ext uri="{28A0092B-C50C-407E-A947-70E740481C1C}">
+                          <a14:useLocalDpi xmlns:a14="http://schemas.microsoft.com/office/drawing/2010/main" val="0"/>
+                        </a:ext>
+                      </a:extLst>
+                    </a:blip>
+                    <a:srcRect/>
+                    <a:stretch>
+                      <a:fillRect/>
+                    </a:stretch>
+                  </pic:blipFill>
+                  <pic:spPr bwMode="auto">
+                    <a:xfrm>
+                      <a:off x="0" y="0"/>
+                      <a:ext cx="5935980" cy="3208020"/>
+                    </a:xfrm>
+                    <a:prstGeom prst="rect">
+                      <a:avLst/>
+                    </a:prstGeom>
+                    <a:noFill/>
+                    <a:ln>
+                      <a:noFill/>
+                    </a:ln>
+                  </pic:spPr>
+                </pic:pic>
+              </a:graphicData>
+            </a:graphic>
+          </wp:inline>
+        </w:drawing>
+      </w:r>
+    </w:p>
+    <w:p>
+      <w:pPr>
+        <w:pStyle w:val="Kop4"/>
+      </w:pPr>
+      <w:r>
+        <w:t>Over rasto webdesign</w:t>
+      </w:r>
+      <w:r>
+        <w:rPr>
+          <w:noProof/>
+          <w:lang w:eastAsia="nl-NL"/>
+        </w:rPr>
+        <w:drawing>
+          <wp:inline distT="0" distB="0" distL="0" distR="0">
+            <wp:extent cx="5935980" cy="3208020"/>
+            <wp:effectExtent l="0" t="0" r="7620" b="0"/>
+            <wp:docPr id="17" name="Afbeelding 17" descr="C:\Users\woutv\AppData\Local\Microsoft\Windows\INetCache\Content.Word\over rasto-webdesign.png"/>
+            <wp:cNvGraphicFramePr>
+              <a:graphicFrameLocks xmlns:a="http://schemas.openxmlformats.org/drawingml/2006/main" noChangeAspect="1"/>
+            </wp:cNvGraphicFramePr>
+            <a:graphic xmlns:a="http://schemas.openxmlformats.org/drawingml/2006/main">
+              <a:graphicData uri="http://schemas.openxmlformats.org/drawingml/2006/picture">
+                <pic:pic xmlns:pic="http://schemas.openxmlformats.org/drawingml/2006/picture">
+                  <pic:nvPicPr>
+                    <pic:cNvPr id="0" name="Picture 13" descr="C:\Users\woutv\AppData\Local\Microsoft\Windows\INetCache\Content.Word\over rasto-webdesign.png"/>
+                    <pic:cNvPicPr>
+                      <a:picLocks noChangeAspect="1" noChangeArrowheads="1"/>
+                    </pic:cNvPicPr>
+                  </pic:nvPicPr>
+                  <pic:blipFill>
+                    <a:blip r:embed="rId14" cstate="print">
+                      <a:extLst>
+                        <a:ext uri="{28A0092B-C50C-407E-A947-70E740481C1C}">
+                          <a14:useLocalDpi xmlns:a14="http://schemas.microsoft.com/office/drawing/2010/main" val="0"/>
+                        </a:ext>
+                      </a:extLst>
+                    </a:blip>
+                    <a:srcRect/>
+                    <a:stretch>
+                      <a:fillRect/>
+                    </a:stretch>
+                  </pic:blipFill>
+                  <pic:spPr bwMode="auto">
+                    <a:xfrm>
+                      <a:off x="0" y="0"/>
+                      <a:ext cx="5935980" cy="3208020"/>
+                    </a:xfrm>
+                    <a:prstGeom prst="rect">
+                      <a:avLst/>
+                    </a:prstGeom>
+                    <a:noFill/>
+                    <a:ln>
+                      <a:noFill/>
+                    </a:ln>
+                  </pic:spPr>
+                </pic:pic>
+              </a:graphicData>
+            </a:graphic>
+          </wp:inline>
+        </w:drawing>
+      </w:r>
+    </w:p>
+    <w:p/>
+    <w:p>
+      <w:pPr>
+        <w:pStyle w:val="Kop3"/>
+      </w:pPr>
+      <w:r>
+        <w:lastRenderedPageBreak/>
+        <w:t>Personeel</w:t>
+      </w:r>
+    </w:p>
+    <w:p>
+      <w:pPr>
+        <w:pStyle w:val="Kop3"/>
+        <w:numPr>
+          <w:ilvl w:val="0"/>
+          <w:numId w:val="0"/>
+        </w:numPr>
+      </w:pPr>
+      <w:r>
+        <w:rPr>
+          <w:noProof/>
+          <w:lang w:eastAsia="nl-NL"/>
+        </w:rPr>
+        <w:drawing>
+          <wp:inline distT="0" distB="0" distL="0" distR="0" wp14:anchorId="0AFD3CC8" wp14:editId="30117A75">
+            <wp:extent cx="5935980" cy="3208020"/>
+            <wp:effectExtent l="0" t="0" r="7620" b="0"/>
+            <wp:docPr id="16" name="Afbeelding 16" descr="C:\Users\woutv\AppData\Local\Microsoft\Windows\INetCache\Content.Word\personeel.png"/>
+            <wp:cNvGraphicFramePr>
+              <a:graphicFrameLocks xmlns:a="http://schemas.openxmlformats.org/drawingml/2006/main" noChangeAspect="1"/>
+            </wp:cNvGraphicFramePr>
+            <a:graphic xmlns:a="http://schemas.openxmlformats.org/drawingml/2006/main">
+              <a:graphicData uri="http://schemas.openxmlformats.org/drawingml/2006/picture">
+                <pic:pic xmlns:pic="http://schemas.openxmlformats.org/drawingml/2006/picture">
+                  <pic:nvPicPr>
+                    <pic:cNvPr id="0" name="Picture 12" descr="C:\Users\woutv\AppData\Local\Microsoft\Windows\INetCache\Content.Word\personeel.png"/>
+                    <pic:cNvPicPr>
+                      <a:picLocks noChangeAspect="1" noChangeArrowheads="1"/>
+                    </pic:cNvPicPr>
+                  </pic:nvPicPr>
+                  <pic:blipFill>
+                    <a:blip r:embed="rId15" cstate="print">
+                      <a:extLst>
+                        <a:ext uri="{28A0092B-C50C-407E-A947-70E740481C1C}">
+                          <a14:useLocalDpi xmlns:a14="http://schemas.microsoft.com/office/drawing/2010/main" val="0"/>
+                        </a:ext>
+                      </a:extLst>
+                    </a:blip>
+                    <a:srcRect/>
+                    <a:stretch>
+                      <a:fillRect/>
+                    </a:stretch>
+                  </pic:blipFill>
+                  <pic:spPr bwMode="auto">
+                    <a:xfrm>
+                      <a:off x="0" y="0"/>
+                      <a:ext cx="5935980" cy="3208020"/>
+                    </a:xfrm>
+                    <a:prstGeom prst="rect">
+                      <a:avLst/>
+                    </a:prstGeom>
+                    <a:noFill/>
+                    <a:ln>
+                      <a:noFill/>
+                    </a:ln>
+                  </pic:spPr>
+                </pic:pic>
+              </a:graphicData>
+            </a:graphic>
+          </wp:inline>
+        </w:drawing>
+      </w:r>
+    </w:p>
+    <w:p>
+      <w:pPr>
+        <w:pStyle w:val="Kop4"/>
+      </w:pPr>
+      <w:r>
+        <w:t>Personeel vast personeel</w:t>
+      </w:r>
+      <w:r>
+        <w:rPr>
+          <w:noProof/>
+          <w:lang w:eastAsia="nl-NL"/>
+        </w:rPr>
+        <w:drawing>
+          <wp:inline distT="0" distB="0" distL="0" distR="0">
+            <wp:extent cx="5935980" cy="3208020"/>
+            <wp:effectExtent l="0" t="0" r="7620" b="0"/>
+            <wp:docPr id="18" name="Afbeelding 18" descr="C:\Users\woutv\AppData\Local\Microsoft\Windows\INetCache\Content.Word\personeel-vast personeel.png"/>
+            <wp:cNvGraphicFramePr>
+              <a:graphicFrameLocks xmlns:a="http://schemas.openxmlformats.org/drawingml/2006/main" noChangeAspect="1"/>
+            </wp:cNvGraphicFramePr>
+            <a:graphic xmlns:a="http://schemas.openxmlformats.org/drawingml/2006/main">
+              <a:graphicData uri="http://schemas.openxmlformats.org/drawingml/2006/picture">
+                <pic:pic xmlns:pic="http://schemas.openxmlformats.org/drawingml/2006/picture">
+                  <pic:nvPicPr>
+                    <pic:cNvPr id="0" name="Picture 14" descr="C:\Users\woutv\AppData\Local\Microsoft\Windows\INetCache\Content.Word\personeel-vast personeel.png"/>
+                    <pic:cNvPicPr>
+                      <a:picLocks noChangeAspect="1" noChangeArrowheads="1"/>
+                    </pic:cNvPicPr>
+                  </pic:nvPicPr>
+                  <pic:blipFill>
+                    <a:blip r:embed="rId16" cstate="print">
+                      <a:extLst>
+                        <a:ext uri="{28A0092B-C50C-407E-A947-70E740481C1C}">
+                          <a14:useLocalDpi xmlns:a14="http://schemas.microsoft.com/office/drawing/2010/main" val="0"/>
+                        </a:ext>
+                      </a:extLst>
+                    </a:blip>
+                    <a:srcRect/>
+                    <a:stretch>
+                      <a:fillRect/>
+                    </a:stretch>
+                  </pic:blipFill>
+                  <pic:spPr bwMode="auto">
+                    <a:xfrm>
+                      <a:off x="0" y="0"/>
+                      <a:ext cx="5935980" cy="3208020"/>
+                    </a:xfrm>
+                    <a:prstGeom prst="rect">
+                      <a:avLst/>
+                    </a:prstGeom>
+                    <a:noFill/>
+                    <a:ln>
+                      <a:noFill/>
+                    </a:ln>
+                  </pic:spPr>
+                </pic:pic>
+              </a:graphicData>
+            </a:graphic>
+          </wp:inline>
+        </w:drawing>
+      </w:r>
+    </w:p>
+    <w:p>
+      <w:pPr>
+        <w:pStyle w:val="Kop3"/>
+      </w:pPr>
+      <w:r>
+        <w:t>Port</w:t>
+      </w:r>
+      <w:bookmarkStart w:id="6" w:name="_GoBack"/>
       <w:bookmarkEnd w:id="6"/>
-    </w:p>
+      <w:r>
+        <w:t>folio</w:t>
+      </w:r>
+    </w:p>
+    <w:p/>
+    <w:p>
+      <w:pPr>
+        <w:pStyle w:val="Kop3"/>
+      </w:pPr>
+      <w:r>
+        <w:lastRenderedPageBreak/>
+        <w:t>Contact</w:t>
+      </w:r>
+    </w:p>
+    <w:p/>
     <w:p>
       <w:pPr>
         <w:pStyle w:val="Kop2"/>
@@ -1832,7 +2189,7 @@
       <w:bookmarkEnd w:id="8"/>
     </w:p>
     <w:sectPr>
-      <w:footerReference w:type="default" r:id="rId12"/>
+      <w:footerReference w:type="default" r:id="rId17"/>
       <w:pgSz w:w="12240" w:h="15840"/>
       <w:pgMar w:top="1440" w:right="1440" w:bottom="1440" w:left="1440" w:header="720" w:footer="720" w:gutter="0"/>
       <w:pgNumType w:start="1"/>
@@ -1956,7 +2313,7 @@
           <w:rPr>
             <w:noProof/>
           </w:rPr>
-          <w:t>5</w:t>
+          <w:t>8</w:t>
         </w:r>
         <w:r>
           <w:fldChar w:fldCharType="end"/>
@@ -2345,6 +2702,7 @@
     <w:lsdException w:name="HTML Sample" w:semiHidden="1" w:unhideWhenUsed="1"/>
     <w:lsdException w:name="HTML Typewriter" w:semiHidden="1" w:unhideWhenUsed="1"/>
     <w:lsdException w:name="HTML Variable" w:semiHidden="1" w:unhideWhenUsed="1"/>
+    <w:lsdException w:name="Normal Table" w:semiHidden="1" w:unhideWhenUsed="1"/>
     <w:lsdException w:name="annotation subject" w:semiHidden="1" w:unhideWhenUsed="1"/>
     <w:lsdException w:name="No List" w:semiHidden="1" w:unhideWhenUsed="1"/>
     <w:lsdException w:name="Outline List 1" w:semiHidden="1" w:unhideWhenUsed="1"/>
@@ -2389,6 +2747,7 @@
     <w:lsdException w:name="Table Professional" w:semiHidden="1" w:unhideWhenUsed="1"/>
     <w:lsdException w:name="Table Subtle 1" w:semiHidden="1" w:unhideWhenUsed="1"/>
     <w:lsdException w:name="Table Subtle 2" w:semiHidden="1" w:unhideWhenUsed="1"/>
+    <w:lsdException w:name="Table Web 1" w:semiHidden="1" w:unhideWhenUsed="1"/>
     <w:lsdException w:name="Table Web 2" w:semiHidden="1" w:unhideWhenUsed="1"/>
     <w:lsdException w:name="Table Web 3" w:semiHidden="1" w:unhideWhenUsed="1"/>
     <w:lsdException w:name="Balloon Text" w:semiHidden="1" w:unhideWhenUsed="1"/>
@@ -2712,7 +3071,6 @@
     <w:next w:val="Standaard"/>
     <w:link w:val="Kop4Char"/>
     <w:uiPriority w:val="9"/>
-    <w:semiHidden/>
     <w:unhideWhenUsed/>
     <w:qFormat/>
     <w:rsid w:val="00C25130"/>
@@ -3294,7 +3652,6 @@
     <w:basedOn w:val="Standaardalinea-lettertype"/>
     <w:link w:val="Kop4"/>
     <w:uiPriority w:val="9"/>
-    <w:semiHidden/>
     <w:rsid w:val="00C25130"/>
     <w:rPr>
       <w:rFonts w:asciiTheme="majorHAnsi" w:eastAsiaTheme="majorEastAsia" w:hAnsiTheme="majorHAnsi" w:cstheme="majorBidi"/>
@@ -3681,7 +4038,7 @@
 </file>
 
 <file path=customXml/itemProps1.xml><?xml version="1.0" encoding="utf-8"?>
-<ds:datastoreItem xmlns:ds="http://schemas.openxmlformats.org/officeDocument/2006/customXml" ds:itemID="{70D6FBBC-D728-4945-8FC6-37EC79F151CA}">
+<ds:datastoreItem xmlns:ds="http://schemas.openxmlformats.org/officeDocument/2006/customXml" ds:itemID="{E0D2C642-061E-41FE-832A-689DCB99A245}">
   <ds:schemaRefs>
     <ds:schemaRef ds:uri="http://schemas.openxmlformats.org/officeDocument/2006/bibliography"/>
   </ds:schemaRefs>

</xml_diff>